<commit_message>
Revised Data Analysis Questions for Programming Languages Project
</commit_message>
<xml_diff>
--- a/Programming Languages Project Documents/Data Analysis Questions.docx
+++ b/Programming Languages Project Documents/Data Analysis Questions.docx
@@ -64,7 +64,15 @@
           <w:sz w:val="24"/>
           <w:szCs w:val="24"/>
         </w:rPr>
-        <w:t>n the year a particular Programming Language has appeared on GitHub</w:t>
+        <w:t xml:space="preserve">n the year a particular Programming Language </w:t>
+      </w:r>
+      <w:r>
+        <w:rPr>
+          <w:rFonts w:ascii="Times New Roman" w:hAnsi="Times New Roman" w:cs="Times New Roman"/>
+          <w:sz w:val="24"/>
+          <w:szCs w:val="24"/>
+        </w:rPr>
+        <w:t>was released</w:t>
       </w:r>
       <w:r>
         <w:rPr>
@@ -160,7 +168,63 @@
           <w:sz w:val="24"/>
           <w:szCs w:val="24"/>
         </w:rPr>
-        <w:t>nature of programming languages?</w:t>
+        <w:t xml:space="preserve">nature of </w:t>
+      </w:r>
+      <w:r>
+        <w:rPr>
+          <w:rFonts w:ascii="Times New Roman" w:hAnsi="Times New Roman" w:cs="Times New Roman"/>
+          <w:sz w:val="24"/>
+          <w:szCs w:val="24"/>
+        </w:rPr>
+        <w:t xml:space="preserve">the </w:t>
+      </w:r>
+      <w:r>
+        <w:rPr>
+          <w:rFonts w:ascii="Times New Roman" w:hAnsi="Times New Roman" w:cs="Times New Roman"/>
+          <w:sz w:val="24"/>
+          <w:szCs w:val="24"/>
+        </w:rPr>
+        <w:t>P</w:t>
+      </w:r>
+      <w:r>
+        <w:rPr>
+          <w:rFonts w:ascii="Times New Roman" w:hAnsi="Times New Roman" w:cs="Times New Roman"/>
+          <w:sz w:val="24"/>
+          <w:szCs w:val="24"/>
+        </w:rPr>
+        <w:t xml:space="preserve">rogramming </w:t>
+      </w:r>
+      <w:r>
+        <w:rPr>
+          <w:rFonts w:ascii="Times New Roman" w:hAnsi="Times New Roman" w:cs="Times New Roman"/>
+          <w:sz w:val="24"/>
+          <w:szCs w:val="24"/>
+        </w:rPr>
+        <w:t>L</w:t>
+      </w:r>
+      <w:r>
+        <w:rPr>
+          <w:rFonts w:ascii="Times New Roman" w:hAnsi="Times New Roman" w:cs="Times New Roman"/>
+          <w:sz w:val="24"/>
+          <w:szCs w:val="24"/>
+        </w:rPr>
+        <w:t>anguages</w:t>
+      </w:r>
+      <w:r>
+        <w:rPr>
+          <w:rFonts w:ascii="Times New Roman" w:hAnsi="Times New Roman" w:cs="Times New Roman"/>
+          <w:sz w:val="24"/>
+          <w:szCs w:val="24"/>
+        </w:rPr>
+        <w:t xml:space="preserve"> used in GitHub repositories</w:t>
+      </w:r>
+      <w:r>
+        <w:rPr>
+          <w:rFonts w:ascii="Times New Roman" w:hAnsi="Times New Roman" w:cs="Times New Roman"/>
+          <w:sz w:val="24"/>
+          <w:szCs w:val="24"/>
+        </w:rPr>
+        <w:t>?</w:t>
       </w:r>
     </w:p>
     <w:p>
@@ -231,15 +295,55 @@
           <w:sz w:val="24"/>
           <w:szCs w:val="24"/>
         </w:rPr>
-        <w:t xml:space="preserve"> What percentage of those clusters </w:t>
-      </w:r>
-      <w:r>
-        <w:rPr>
-          <w:rFonts w:ascii="Times New Roman" w:hAnsi="Times New Roman" w:cs="Times New Roman"/>
-          <w:sz w:val="24"/>
-          <w:szCs w:val="24"/>
-        </w:rPr>
-        <w:t>have appeared on GitHub prior to 2000?</w:t>
+        <w:t xml:space="preserve"> What percentage of t</w:t>
+      </w:r>
+      <w:r>
+        <w:rPr>
+          <w:rFonts w:ascii="Times New Roman" w:hAnsi="Times New Roman" w:cs="Times New Roman"/>
+          <w:sz w:val="24"/>
+          <w:szCs w:val="24"/>
+        </w:rPr>
+        <w:t xml:space="preserve">hose clusters contain Programming Languages that </w:t>
+      </w:r>
+      <w:r>
+        <w:rPr>
+          <w:rFonts w:ascii="Times New Roman" w:hAnsi="Times New Roman" w:cs="Times New Roman"/>
+          <w:sz w:val="24"/>
+          <w:szCs w:val="24"/>
+        </w:rPr>
+        <w:t>were released</w:t>
+      </w:r>
+      <w:r>
+        <w:rPr>
+          <w:rFonts w:ascii="Times New Roman" w:hAnsi="Times New Roman" w:cs="Times New Roman"/>
+          <w:sz w:val="24"/>
+          <w:szCs w:val="24"/>
+        </w:rPr>
+        <w:t xml:space="preserve"> prior to</w:t>
+      </w:r>
+      <w:r>
+        <w:rPr>
+          <w:rFonts w:ascii="Times New Roman" w:hAnsi="Times New Roman" w:cs="Times New Roman"/>
+          <w:sz w:val="24"/>
+          <w:szCs w:val="24"/>
+        </w:rPr>
+        <w:t xml:space="preserve"> </w:t>
+      </w:r>
+      <w:r>
+        <w:rPr>
+          <w:rFonts w:ascii="Times New Roman" w:hAnsi="Times New Roman" w:cs="Times New Roman"/>
+          <w:sz w:val="24"/>
+          <w:szCs w:val="24"/>
+        </w:rPr>
+        <w:t>1993</w:t>
+      </w:r>
+      <w:r>
+        <w:rPr>
+          <w:rFonts w:ascii="Times New Roman" w:hAnsi="Times New Roman" w:cs="Times New Roman"/>
+          <w:sz w:val="24"/>
+          <w:szCs w:val="24"/>
+        </w:rPr>
+        <w:t>?</w:t>
       </w:r>
     </w:p>
     <w:p>
@@ -302,7 +406,55 @@
           <w:sz w:val="24"/>
           <w:szCs w:val="24"/>
         </w:rPr>
-        <w:t xml:space="preserve"> determines to have a coefficient, create another Linear Regression model. How did this effect the original model? What does this tell you about the data?</w:t>
+        <w:t xml:space="preserve"> determines to have a coefficient, create another Linear Regression model. How did this effect the original model? What does this tell you about the </w:t>
+      </w:r>
+      <w:r>
+        <w:rPr>
+          <w:rFonts w:ascii="Times New Roman" w:hAnsi="Times New Roman" w:cs="Times New Roman"/>
+          <w:sz w:val="24"/>
+          <w:szCs w:val="24"/>
+        </w:rPr>
+        <w:t xml:space="preserve">GitHut </w:t>
+      </w:r>
+      <w:r>
+        <w:rPr>
+          <w:rFonts w:ascii="Times New Roman" w:hAnsi="Times New Roman" w:cs="Times New Roman"/>
+          <w:sz w:val="24"/>
+          <w:szCs w:val="24"/>
+        </w:rPr>
+        <w:t xml:space="preserve">data regarding Programming Languages </w:t>
+      </w:r>
+      <w:r>
+        <w:rPr>
+          <w:rFonts w:ascii="Times New Roman" w:hAnsi="Times New Roman" w:cs="Times New Roman"/>
+          <w:sz w:val="24"/>
+          <w:szCs w:val="24"/>
+        </w:rPr>
+        <w:t>used in</w:t>
+      </w:r>
+      <w:r>
+        <w:rPr>
+          <w:rFonts w:ascii="Times New Roman" w:hAnsi="Times New Roman" w:cs="Times New Roman"/>
+          <w:sz w:val="24"/>
+          <w:szCs w:val="24"/>
+        </w:rPr>
+        <w:t xml:space="preserve"> GitHub</w:t>
+      </w:r>
+      <w:r>
+        <w:rPr>
+          <w:rFonts w:ascii="Times New Roman" w:hAnsi="Times New Roman" w:cs="Times New Roman"/>
+          <w:sz w:val="24"/>
+          <w:szCs w:val="24"/>
+        </w:rPr>
+        <w:t xml:space="preserve"> repositories</w:t>
+      </w:r>
+      <w:r>
+        <w:rPr>
+          <w:rFonts w:ascii="Times New Roman" w:hAnsi="Times New Roman" w:cs="Times New Roman"/>
+          <w:sz w:val="24"/>
+          <w:szCs w:val="24"/>
+        </w:rPr>
+        <w:t>?</w:t>
       </w:r>
     </w:p>
     <w:sectPr>

</xml_diff>